<commit_message>
Add buttons Open and Save File
</commit_message>
<xml_diff>
--- a/report.docx
+++ b/report.docx
@@ -2139,15 +2139,7 @@
           <w:szCs w:val="28"/>
           <w:lang w:val="ru-RU"/>
         </w:rPr>
-        <w:t>A*</w:t>
-      </w:r>
-      <w:r>
-        <w:rPr>
-          <w:color w:val="000000"/>
-          <w:szCs w:val="28"/>
-          <w:lang w:val="ru-RU"/>
-        </w:rPr>
-        <w:t xml:space="preserve">. Работа представляет собой командную итеративную разработку визуализатора алгоритма на языке программирования </w:t>
+        <w:t xml:space="preserve">A*. Работа представляет собой командную итеративную разработку визуализатора алгоритма на языке программирования </w:t>
       </w:r>
       <w:proofErr w:type="spellStart"/>
       <w:r>
@@ -2291,6 +2283,7 @@
     <w:p>
       <w:pPr>
         <w:spacing w:line="360" w:lineRule="auto"/>
+        <w:jc w:val="both"/>
         <w:rPr>
           <w:b/>
           <w:caps/>
@@ -2304,6 +2297,35 @@
       <w:pPr>
         <w:spacing w:line="360" w:lineRule="auto"/>
         <w:ind w:firstLine="709"/>
+        <w:jc w:val="both"/>
+        <w:rPr>
+          <w:sz w:val="28"/>
+          <w:szCs w:val="28"/>
+          <w:lang w:val="en-US"/>
+        </w:rPr>
+      </w:pPr>
+      <w:r>
+        <w:rPr>
+          <w:sz w:val="28"/>
+          <w:szCs w:val="28"/>
+          <w:lang w:val="en-US"/>
+        </w:rPr>
+        <w:t>The purpose of educational practice is to gain practical skills in the visualization of algorithms, in the development of a graphical interface, to learn and acquire skills in using the Java programming language, to gain teamwork skills. The paper presents the visualization of the algorithm A *. The work is a team iterative development of an algorithm visualizer i</w:t>
+      </w:r>
+      <w:r>
+        <w:rPr>
+          <w:sz w:val="28"/>
+          <w:szCs w:val="28"/>
+          <w:lang w:val="en-US"/>
+        </w:rPr>
+        <w:t>n the java programming language.</w:t>
+      </w:r>
+    </w:p>
+    <w:p>
+      <w:pPr>
+        <w:spacing w:line="360" w:lineRule="auto"/>
+        <w:ind w:firstLine="709"/>
+        <w:jc w:val="both"/>
         <w:rPr>
           <w:b/>
           <w:caps/>
@@ -2318,9 +2340,11 @@
           <w:szCs w:val="28"/>
           <w:lang w:val="en-US"/>
         </w:rPr>
-        <w:t>The purpose of educational practice is to gain practical skills in the visualization of algorithms, in the development of a graphical interface, to learn and acquire skills in using the Java programming language, to gain teamwork skills. The paper presents the visualization of the algorithm A *. The work is a team iterative development of an algorithm visualizer in the java programming language.</w:t>
-      </w:r>
-      <w:r>
+        <w:br/>
+      </w:r>
+    </w:p>
+    <w:p>
+      <w:pPr>
         <w:rPr>
           <w:b/>
           <w:caps/>
@@ -2328,8 +2352,31 @@
           <w:szCs w:val="28"/>
           <w:lang w:val="en-US"/>
         </w:rPr>
+      </w:pPr>
+      <w:r>
+        <w:rPr>
+          <w:b/>
+          <w:caps/>
+          <w:sz w:val="28"/>
+          <w:szCs w:val="28"/>
+          <w:lang w:val="en-US"/>
+        </w:rPr>
         <w:br w:type="page"/>
       </w:r>
+    </w:p>
+    <w:p>
+      <w:pPr>
+        <w:spacing w:line="360" w:lineRule="auto"/>
+        <w:ind w:firstLine="709"/>
+        <w:jc w:val="center"/>
+        <w:rPr>
+          <w:b/>
+          <w:caps/>
+          <w:sz w:val="28"/>
+          <w:szCs w:val="28"/>
+          <w:lang w:val="en-US"/>
+        </w:rPr>
+      </w:pPr>
       <w:r>
         <w:rPr>
           <w:b/>
@@ -3956,17 +4003,7 @@
           <w:szCs w:val="28"/>
           <w:lang w:eastAsia="zh-CN"/>
         </w:rPr>
-        <w:t>*</w:t>
-      </w:r>
-      <w:r>
-        <w:rPr>
-          <w:color w:val="000000"/>
-          <w:kern w:val="3"/>
-          <w:sz w:val="28"/>
-          <w:szCs w:val="28"/>
-          <w:lang w:eastAsia="zh-CN"/>
-        </w:rPr>
-        <w:t>.</w:t>
+        <w:t>*.</w:t>
       </w:r>
     </w:p>
     <w:p>
@@ -4789,7 +4826,15 @@
           <w:szCs w:val="28"/>
           <w:lang w:val="en-US"/>
         </w:rPr>
-        <w:t>v1</w:t>
+        <w:t>v</w:t>
+      </w:r>
+      <w:r>
+        <w:rPr>
+          <w:bCs/>
+          <w:sz w:val="28"/>
+          <w:szCs w:val="28"/>
+        </w:rPr>
+        <w:t>1</w:t>
       </w:r>
       <w:r>
         <w:rPr>
@@ -4808,33 +4853,40 @@
           <w:bCs/>
           <w:sz w:val="28"/>
           <w:szCs w:val="28"/>
+        </w:rPr>
+      </w:pPr>
+      <w:r>
+        <w:rPr>
+          <w:bCs/>
+          <w:sz w:val="28"/>
+          <w:szCs w:val="28"/>
+        </w:rPr>
+        <w:t>v2</w:t>
+      </w:r>
+      <w:r>
+        <w:rPr>
+          <w:bCs/>
+          <w:sz w:val="28"/>
+          <w:szCs w:val="28"/>
+        </w:rPr>
+        <w:t xml:space="preserve"> </w:t>
+      </w:r>
+      <w:r>
+        <w:rPr>
+          <w:bCs/>
+          <w:sz w:val="28"/>
+          <w:szCs w:val="28"/>
           <w:lang w:val="en-US"/>
         </w:rPr>
-      </w:pPr>
-      <w:r>
-        <w:rPr>
-          <w:bCs/>
-          <w:sz w:val="28"/>
-          <w:szCs w:val="28"/>
-        </w:rPr>
-        <w:t>v2</w:t>
-      </w:r>
-      <w:r>
-        <w:rPr>
-          <w:bCs/>
-          <w:sz w:val="28"/>
-          <w:szCs w:val="28"/>
-        </w:rPr>
-        <w:t xml:space="preserve"> </w:t>
-      </w:r>
-      <w:r>
-        <w:rPr>
-          <w:bCs/>
-          <w:sz w:val="28"/>
-          <w:szCs w:val="28"/>
-          <w:lang w:val="en-US"/>
-        </w:rPr>
-        <w:t>v3</w:t>
+        <w:t>v</w:t>
+      </w:r>
+      <w:r>
+        <w:rPr>
+          <w:bCs/>
+          <w:sz w:val="28"/>
+          <w:szCs w:val="28"/>
+        </w:rPr>
+        <w:t>3</w:t>
       </w:r>
       <w:r>
         <w:rPr>
@@ -5289,6 +5341,153 @@
     </w:p>
     <w:p>
       <w:pPr>
+        <w:spacing w:line="360" w:lineRule="auto"/>
+        <w:rPr>
+          <w:bCs/>
+          <w:sz w:val="28"/>
+          <w:szCs w:val="28"/>
+        </w:rPr>
+      </w:pPr>
+      <w:r>
+        <w:rPr>
+          <w:bCs/>
+          <w:sz w:val="28"/>
+          <w:szCs w:val="28"/>
+        </w:rPr>
+        <w:tab/>
+      </w:r>
+      <w:r>
+        <w:rPr>
+          <w:bCs/>
+          <w:sz w:val="28"/>
+          <w:szCs w:val="28"/>
+        </w:rPr>
+        <w:t>Все вышесказанное относится к редактированию графа в режиме добавления</w:t>
+      </w:r>
+      <w:r>
+        <w:rPr>
+          <w:bCs/>
+          <w:sz w:val="28"/>
+          <w:szCs w:val="28"/>
+        </w:rPr>
+        <w:t>/</w:t>
+      </w:r>
+      <w:r>
+        <w:rPr>
+          <w:bCs/>
+          <w:sz w:val="28"/>
+          <w:szCs w:val="28"/>
+        </w:rPr>
+        <w:t>удаления вершин.</w:t>
+      </w:r>
+    </w:p>
+    <w:p>
+      <w:pPr>
+        <w:spacing w:line="360" w:lineRule="auto"/>
+        <w:rPr>
+          <w:bCs/>
+          <w:sz w:val="28"/>
+          <w:szCs w:val="28"/>
+        </w:rPr>
+      </w:pPr>
+      <w:r>
+        <w:rPr>
+          <w:bCs/>
+          <w:sz w:val="28"/>
+          <w:szCs w:val="28"/>
+        </w:rPr>
+        <w:lastRenderedPageBreak/>
+        <w:tab/>
+        <w:t>Также есть режим добавления</w:t>
+      </w:r>
+      <w:r>
+        <w:rPr>
+          <w:bCs/>
+          <w:sz w:val="28"/>
+          <w:szCs w:val="28"/>
+        </w:rPr>
+        <w:t>/</w:t>
+      </w:r>
+      <w:r>
+        <w:rPr>
+          <w:bCs/>
+          <w:sz w:val="28"/>
+          <w:szCs w:val="28"/>
+        </w:rPr>
+        <w:t>удаления старта и финиша для алгоритма</w:t>
+      </w:r>
+      <w:r>
+        <w:rPr>
+          <w:bCs/>
+          <w:sz w:val="28"/>
+          <w:szCs w:val="28"/>
+        </w:rPr>
+        <w:t>. В нем для добавления старта нужно кликнуть левой кнопкой мыши на вершине, а для финиша – правой.</w:t>
+      </w:r>
+    </w:p>
+    <w:p>
+      <w:pPr>
+        <w:spacing w:line="360" w:lineRule="auto"/>
+        <w:rPr>
+          <w:bCs/>
+          <w:sz w:val="28"/>
+          <w:szCs w:val="28"/>
+        </w:rPr>
+      </w:pPr>
+      <w:r>
+        <w:rPr>
+          <w:bCs/>
+          <w:sz w:val="28"/>
+          <w:szCs w:val="28"/>
+        </w:rPr>
+        <w:tab/>
+        <w:t xml:space="preserve">Режимы переключаются на панели </w:t>
+      </w:r>
+      <w:r>
+        <w:rPr>
+          <w:bCs/>
+          <w:sz w:val="28"/>
+          <w:szCs w:val="28"/>
+        </w:rPr>
+        <w:t>“</w:t>
+      </w:r>
+      <w:r>
+        <w:rPr>
+          <w:bCs/>
+          <w:sz w:val="28"/>
+          <w:szCs w:val="28"/>
+          <w:lang w:val="en-US"/>
+        </w:rPr>
+        <w:t>Edit</w:t>
+      </w:r>
+      <w:r>
+        <w:rPr>
+          <w:bCs/>
+          <w:sz w:val="28"/>
+          <w:szCs w:val="28"/>
+        </w:rPr>
+        <w:t xml:space="preserve"> </w:t>
+      </w:r>
+      <w:r>
+        <w:rPr>
+          <w:bCs/>
+          <w:sz w:val="28"/>
+          <w:szCs w:val="28"/>
+          <w:lang w:val="en-US"/>
+        </w:rPr>
+        <w:t>modes</w:t>
+      </w:r>
+      <w:r>
+        <w:rPr>
+          <w:bCs/>
+          <w:sz w:val="28"/>
+          <w:szCs w:val="28"/>
+        </w:rPr>
+        <w:t>”.</w:t>
+      </w:r>
+    </w:p>
+    <w:p>
+      <w:pPr>
         <w:rPr>
           <w:bCs/>
           <w:sz w:val="28"/>
@@ -5369,7 +5568,7 @@
           <w:sz w:val="28"/>
           <w:szCs w:val="28"/>
         </w:rPr>
-        <w:t xml:space="preserve">При запуске программы </w:t>
+        <w:t>При запуске программы пользователь видит главное окно, в котором представлен весь интерфейс программы</w:t>
       </w:r>
       <w:r>
         <w:rPr>
@@ -5377,23 +5576,27 @@
           <w:sz w:val="28"/>
           <w:szCs w:val="28"/>
         </w:rPr>
-        <w:t xml:space="preserve">пользователь </w:t>
-      </w:r>
-      <w:r>
+        <w:t>:</w:t>
+      </w:r>
+    </w:p>
+    <w:p>
+      <w:pPr>
+        <w:pStyle w:val="Standard"/>
+        <w:spacing w:line="360" w:lineRule="auto"/>
+        <w:ind w:firstLine="709"/>
         <w:rPr>
           <w:color w:val="000000"/>
           <w:sz w:val="28"/>
           <w:szCs w:val="28"/>
         </w:rPr>
-        <w:t>видит главное окно, в котором представлен весь интерфейс программы</w:t>
-      </w:r>
+      </w:pPr>
       <w:r>
         <w:rPr>
           <w:color w:val="000000"/>
           <w:sz w:val="28"/>
           <w:szCs w:val="28"/>
         </w:rPr>
-        <w:t>:</w:t>
+        <w:t>Диалоговое окно, «загрузить из файла», с выбором директории и имени файла.</w:t>
       </w:r>
     </w:p>
     <w:p>
@@ -5413,23 +5616,61 @@
           <w:sz w:val="28"/>
           <w:szCs w:val="28"/>
         </w:rPr>
-        <w:t xml:space="preserve">Диалоговое окно, </w:t>
-      </w:r>
-      <w:r>
+        <w:t>Связанные кнопки режимов – редактирования графа и воспроизведения алгоритма А*.</w:t>
+      </w:r>
+    </w:p>
+    <w:p>
+      <w:pPr>
+        <w:pStyle w:val="Standard"/>
+        <w:spacing w:line="360" w:lineRule="auto"/>
+        <w:ind w:firstLine="709"/>
         <w:rPr>
           <w:color w:val="000000"/>
           <w:sz w:val="28"/>
           <w:szCs w:val="28"/>
         </w:rPr>
-        <w:t>«загрузить из файла»</w:t>
-      </w:r>
+      </w:pPr>
       <w:r>
         <w:rPr>
           <w:color w:val="000000"/>
           <w:sz w:val="28"/>
           <w:szCs w:val="28"/>
         </w:rPr>
-        <w:t>, с выбором директории и имени файла.</w:t>
+        <w:t xml:space="preserve">Связанные кнопки выбора эвристики – </w:t>
+      </w:r>
+      <w:proofErr w:type="spellStart"/>
+      <w:r>
+        <w:rPr>
+          <w:color w:val="000000"/>
+          <w:sz w:val="28"/>
+          <w:szCs w:val="28"/>
+        </w:rPr>
+        <w:t>Ман</w:t>
+      </w:r>
+      <w:r>
+        <w:rPr>
+          <w:color w:val="000000"/>
+          <w:sz w:val="28"/>
+          <w:szCs w:val="28"/>
+        </w:rPr>
+        <w:t>х</w:t>
+      </w:r>
+      <w:r>
+        <w:rPr>
+          <w:color w:val="000000"/>
+          <w:sz w:val="28"/>
+          <w:szCs w:val="28"/>
+        </w:rPr>
+        <w:t>еттенское</w:t>
+      </w:r>
+      <w:proofErr w:type="spellEnd"/>
+      <w:r>
+        <w:rPr>
+          <w:color w:val="000000"/>
+          <w:sz w:val="28"/>
+          <w:szCs w:val="28"/>
+        </w:rPr>
+        <w:t xml:space="preserve"> расстояние, расстояние Чебышева и Евклидово расстояние.</w:t>
       </w:r>
     </w:p>
     <w:p>
@@ -5449,7 +5690,7 @@
           <w:sz w:val="28"/>
           <w:szCs w:val="28"/>
         </w:rPr>
-        <w:t>Связанные кнопки режимов – редактирования графа и воспроизведения алгоритма А*.</w:t>
+        <w:t>Кнопки отката и вызова следующего шага алгоритма.</w:t>
       </w:r>
     </w:p>
     <w:p>
@@ -5463,253 +5704,292 @@
           <w:szCs w:val="28"/>
         </w:rPr>
       </w:pPr>
+      <w:proofErr w:type="spellStart"/>
       <w:r>
         <w:rPr>
           <w:color w:val="000000"/>
           <w:sz w:val="28"/>
           <w:szCs w:val="28"/>
         </w:rPr>
-        <w:t xml:space="preserve">Связанные кнопки выбора эвристики – </w:t>
+        <w:t>Трекер</w:t>
+      </w:r>
+      <w:proofErr w:type="spellEnd"/>
+      <w:r>
+        <w:rPr>
+          <w:color w:val="000000"/>
+          <w:sz w:val="28"/>
+          <w:szCs w:val="28"/>
+        </w:rPr>
+        <w:t xml:space="preserve"> выбора </w:t>
+      </w:r>
+      <w:r>
+        <w:rPr>
+          <w:color w:val="000000"/>
+          <w:sz w:val="28"/>
+          <w:szCs w:val="28"/>
+        </w:rPr>
+        <w:t>задержки времени между шагами во время воспроизведения алгоритма.</w:t>
+      </w:r>
+    </w:p>
+    <w:p>
+      <w:pPr>
+        <w:pStyle w:val="Standard"/>
+        <w:spacing w:line="360" w:lineRule="auto"/>
+        <w:ind w:firstLine="709"/>
+        <w:rPr>
+          <w:color w:val="000000"/>
+          <w:sz w:val="28"/>
+          <w:szCs w:val="28"/>
+        </w:rPr>
+      </w:pPr>
+      <w:r>
+        <w:rPr>
+          <w:color w:val="000000"/>
+          <w:sz w:val="28"/>
+          <w:szCs w:val="28"/>
+        </w:rPr>
+        <w:t>Кнопки управления воспроизведением алгоритма – сброс, стоп и воспроизведение.</w:t>
+      </w:r>
+    </w:p>
+    <w:p>
+      <w:pPr>
+        <w:pStyle w:val="Standard"/>
+        <w:spacing w:line="360" w:lineRule="auto"/>
+        <w:ind w:firstLine="709"/>
+        <w:rPr>
+          <w:color w:val="000000"/>
+          <w:sz w:val="28"/>
+          <w:szCs w:val="28"/>
+        </w:rPr>
+      </w:pPr>
+      <w:r>
+        <w:rPr>
+          <w:color w:val="000000"/>
+          <w:sz w:val="28"/>
+          <w:szCs w:val="28"/>
+        </w:rPr>
+        <w:t>Панель логов программы.</w:t>
+      </w:r>
+    </w:p>
+    <w:p>
+      <w:pPr>
+        <w:pStyle w:val="Standard"/>
+        <w:spacing w:line="360" w:lineRule="auto"/>
+        <w:ind w:firstLine="709"/>
+        <w:rPr>
+          <w:color w:val="000000"/>
+          <w:sz w:val="28"/>
+          <w:szCs w:val="28"/>
+        </w:rPr>
+      </w:pPr>
+      <w:r>
+        <w:rPr>
+          <w:color w:val="000000"/>
+          <w:sz w:val="28"/>
+          <w:szCs w:val="28"/>
+        </w:rPr>
+        <w:t>И отдельное пространство для представления и редактирования графа.</w:t>
+      </w:r>
+    </w:p>
+    <w:p>
+      <w:pPr>
+        <w:spacing w:line="360" w:lineRule="auto"/>
+        <w:ind w:firstLine="709"/>
+        <w:rPr>
+          <w:b/>
+          <w:bCs/>
+          <w:color w:val="000000"/>
+          <w:sz w:val="28"/>
+          <w:szCs w:val="28"/>
+        </w:rPr>
+      </w:pPr>
+      <w:r>
+        <w:rPr>
+          <w:b/>
+          <w:bCs/>
+          <w:sz w:val="28"/>
+          <w:szCs w:val="28"/>
+        </w:rPr>
+        <w:t xml:space="preserve">1.2. </w:t>
+      </w:r>
+      <w:r>
+        <w:rPr>
+          <w:b/>
+          <w:bCs/>
+          <w:sz w:val="28"/>
+          <w:szCs w:val="28"/>
+        </w:rPr>
+        <w:t>Уточнение требований</w:t>
+      </w:r>
+      <w:r>
+        <w:rPr>
+          <w:b/>
+          <w:bCs/>
+          <w:color w:val="000000"/>
+          <w:sz w:val="28"/>
+          <w:szCs w:val="28"/>
+        </w:rPr>
+        <w:t xml:space="preserve"> </w:t>
+      </w:r>
+      <w:r>
+        <w:rPr>
+          <w:b/>
+          <w:bCs/>
+          <w:color w:val="000000"/>
+          <w:sz w:val="28"/>
+          <w:szCs w:val="28"/>
+        </w:rPr>
+        <w:t>после</w:t>
+      </w:r>
+      <w:r>
+        <w:rPr>
+          <w:b/>
+          <w:bCs/>
+          <w:color w:val="000000"/>
+          <w:sz w:val="28"/>
+          <w:szCs w:val="28"/>
+        </w:rPr>
+        <w:t xml:space="preserve"> сдачи прототипа</w:t>
+      </w:r>
+    </w:p>
+    <w:p>
+      <w:pPr>
+        <w:spacing w:line="360" w:lineRule="auto"/>
+        <w:ind w:firstLine="709"/>
+        <w:rPr>
+          <w:bCs/>
+          <w:sz w:val="28"/>
+          <w:szCs w:val="28"/>
+        </w:rPr>
+      </w:pPr>
+      <w:r>
+        <w:rPr>
+          <w:bCs/>
+          <w:sz w:val="28"/>
+          <w:szCs w:val="28"/>
+        </w:rPr>
+        <w:t xml:space="preserve">После сдачи прототипа 04.07.2019 было </w:t>
+      </w:r>
+      <w:r>
+        <w:rPr>
+          <w:bCs/>
+          <w:sz w:val="28"/>
+          <w:szCs w:val="28"/>
+        </w:rPr>
+        <w:t>принято решение отказаться от разделения режимов редактирования графа и работы с анимацией на разных вкладках. Теперь вкладки отсутствуют. Необ</w:t>
+      </w:r>
+      <w:bookmarkStart w:id="0" w:name="_GoBack"/>
+      <w:bookmarkEnd w:id="0"/>
+      <w:r>
+        <w:rPr>
+          <w:bCs/>
+          <w:sz w:val="28"/>
+          <w:szCs w:val="28"/>
+        </w:rPr>
+        <w:t xml:space="preserve">ходимый режим выбирается с помощью нажатия на соответствующую кнопку режима. </w:t>
+      </w:r>
+    </w:p>
+    <w:p>
+      <w:pPr>
+        <w:spacing w:line="360" w:lineRule="auto"/>
+        <w:ind w:firstLine="709"/>
+        <w:rPr>
+          <w:b/>
+          <w:bCs/>
+          <w:sz w:val="28"/>
+          <w:szCs w:val="28"/>
+        </w:rPr>
+      </w:pPr>
+      <w:r>
+        <w:rPr>
+          <w:b/>
+          <w:bCs/>
+          <w:sz w:val="28"/>
+          <w:szCs w:val="28"/>
+        </w:rPr>
+        <w:t xml:space="preserve">1.3 </w:t>
+      </w:r>
+      <w:r>
+        <w:rPr>
+          <w:b/>
+          <w:bCs/>
+          <w:sz w:val="28"/>
+          <w:szCs w:val="28"/>
+        </w:rPr>
+        <w:t xml:space="preserve">Уточнения </w:t>
+      </w:r>
+      <w:r>
+        <w:rPr>
+          <w:b/>
+          <w:bCs/>
+          <w:sz w:val="28"/>
+          <w:szCs w:val="28"/>
+        </w:rPr>
+        <w:t xml:space="preserve">требований </w:t>
+      </w:r>
+      <w:r>
+        <w:rPr>
+          <w:b/>
+          <w:bCs/>
+          <w:sz w:val="28"/>
+          <w:szCs w:val="28"/>
+        </w:rPr>
+        <w:t xml:space="preserve">после сдачи </w:t>
+      </w:r>
+      <w:r>
+        <w:rPr>
+          <w:b/>
+          <w:bCs/>
+          <w:sz w:val="28"/>
+          <w:szCs w:val="28"/>
+        </w:rPr>
+        <w:t>1-ой версии.</w:t>
+      </w:r>
+    </w:p>
+    <w:p>
+      <w:pPr>
+        <w:spacing w:line="360" w:lineRule="auto"/>
+        <w:rPr>
+          <w:bCs/>
+          <w:sz w:val="28"/>
+          <w:szCs w:val="28"/>
+        </w:rPr>
+      </w:pPr>
+      <w:r>
+        <w:rPr>
+          <w:bCs/>
+          <w:sz w:val="28"/>
+          <w:szCs w:val="28"/>
+        </w:rPr>
+        <w:tab/>
+        <w:t>Выявилось требование добавления</w:t>
+      </w:r>
+      <w:r>
+        <w:rPr>
+          <w:bCs/>
+          <w:sz w:val="28"/>
+          <w:szCs w:val="28"/>
+        </w:rPr>
+        <w:t xml:space="preserve"> </w:t>
       </w:r>
       <w:proofErr w:type="spellStart"/>
       <w:r>
         <w:rPr>
-          <w:color w:val="000000"/>
-          <w:sz w:val="28"/>
-          <w:szCs w:val="28"/>
-        </w:rPr>
-        <w:t>Ман</w:t>
-      </w:r>
-      <w:r>
-        <w:rPr>
-          <w:color w:val="000000"/>
-          <w:sz w:val="28"/>
-          <w:szCs w:val="28"/>
-        </w:rPr>
-        <w:t>х</w:t>
-      </w:r>
-      <w:r>
-        <w:rPr>
-          <w:color w:val="000000"/>
-          <w:sz w:val="28"/>
-          <w:szCs w:val="28"/>
-        </w:rPr>
-        <w:t>еттенское</w:t>
+          <w:bCs/>
+          <w:sz w:val="28"/>
+          <w:szCs w:val="28"/>
+          <w:lang w:val="en-US"/>
+        </w:rPr>
+        <w:t>uml</w:t>
       </w:r>
       <w:proofErr w:type="spellEnd"/>
       <w:r>
         <w:rPr>
-          <w:color w:val="000000"/>
-          <w:sz w:val="28"/>
-          <w:szCs w:val="28"/>
-        </w:rPr>
-        <w:t xml:space="preserve"> расстояние, расстояние Чебышева и Евклидово расстояние.</w:t>
-      </w:r>
-    </w:p>
-    <w:p>
-      <w:pPr>
-        <w:pStyle w:val="Standard"/>
-        <w:spacing w:line="360" w:lineRule="auto"/>
-        <w:ind w:firstLine="709"/>
-        <w:rPr>
-          <w:color w:val="000000"/>
-          <w:sz w:val="28"/>
-          <w:szCs w:val="28"/>
-        </w:rPr>
-      </w:pPr>
-      <w:r>
-        <w:rPr>
-          <w:color w:val="000000"/>
-          <w:sz w:val="28"/>
-          <w:szCs w:val="28"/>
-        </w:rPr>
-        <w:t>Кнопки отката и вызова следующего шага алгоритма.</w:t>
-      </w:r>
-    </w:p>
-    <w:p>
-      <w:pPr>
-        <w:pStyle w:val="Standard"/>
-        <w:spacing w:line="360" w:lineRule="auto"/>
-        <w:ind w:firstLine="709"/>
-        <w:rPr>
-          <w:color w:val="000000"/>
-          <w:sz w:val="28"/>
-          <w:szCs w:val="28"/>
-        </w:rPr>
-      </w:pPr>
-      <w:proofErr w:type="spellStart"/>
-      <w:r>
-        <w:rPr>
-          <w:color w:val="000000"/>
-          <w:sz w:val="28"/>
-          <w:szCs w:val="28"/>
-        </w:rPr>
-        <w:t>Трекер</w:t>
-      </w:r>
-      <w:proofErr w:type="spellEnd"/>
-      <w:r>
-        <w:rPr>
-          <w:color w:val="000000"/>
-          <w:sz w:val="28"/>
-          <w:szCs w:val="28"/>
-        </w:rPr>
-        <w:t xml:space="preserve"> выбора </w:t>
-      </w:r>
-      <w:r>
-        <w:rPr>
-          <w:color w:val="000000"/>
-          <w:sz w:val="28"/>
-          <w:szCs w:val="28"/>
-        </w:rPr>
-        <w:t>задержки времени между шагами во время воспроизведения алгоритма.</w:t>
-      </w:r>
-    </w:p>
-    <w:p>
-      <w:pPr>
-        <w:pStyle w:val="Standard"/>
-        <w:spacing w:line="360" w:lineRule="auto"/>
-        <w:ind w:firstLine="709"/>
-        <w:rPr>
-          <w:color w:val="000000"/>
-          <w:sz w:val="28"/>
-          <w:szCs w:val="28"/>
-        </w:rPr>
-      </w:pPr>
-      <w:r>
-        <w:rPr>
-          <w:color w:val="000000"/>
-          <w:sz w:val="28"/>
-          <w:szCs w:val="28"/>
-        </w:rPr>
-        <w:t>Кнопки управления воспроизведением алгоритма – сброс, стоп и воспроизведение.</w:t>
-      </w:r>
-    </w:p>
-    <w:p>
-      <w:pPr>
-        <w:pStyle w:val="Standard"/>
-        <w:spacing w:line="360" w:lineRule="auto"/>
-        <w:ind w:firstLine="709"/>
-        <w:rPr>
-          <w:color w:val="000000"/>
-          <w:sz w:val="28"/>
-          <w:szCs w:val="28"/>
-        </w:rPr>
-      </w:pPr>
-      <w:r>
-        <w:rPr>
-          <w:color w:val="000000"/>
-          <w:sz w:val="28"/>
-          <w:szCs w:val="28"/>
-        </w:rPr>
-        <w:t>Панель логов программы.</w:t>
-      </w:r>
-    </w:p>
-    <w:p>
-      <w:pPr>
-        <w:pStyle w:val="Standard"/>
-        <w:spacing w:line="360" w:lineRule="auto"/>
-        <w:ind w:firstLine="709"/>
-        <w:rPr>
-          <w:color w:val="000000"/>
-          <w:sz w:val="28"/>
-          <w:szCs w:val="28"/>
-        </w:rPr>
-      </w:pPr>
-      <w:r>
-        <w:rPr>
-          <w:color w:val="000000"/>
-          <w:sz w:val="28"/>
-          <w:szCs w:val="28"/>
-        </w:rPr>
-        <w:t>И отдельное пространство для представления и редактирования графа.</w:t>
-      </w:r>
-    </w:p>
-    <w:p>
-      <w:pPr>
-        <w:spacing w:line="360" w:lineRule="auto"/>
-        <w:ind w:firstLine="709"/>
-        <w:rPr>
-          <w:b/>
-          <w:bCs/>
-          <w:color w:val="000000"/>
-          <w:sz w:val="28"/>
-          <w:szCs w:val="28"/>
-        </w:rPr>
-      </w:pPr>
-      <w:r>
-        <w:rPr>
-          <w:b/>
-          <w:bCs/>
-          <w:sz w:val="28"/>
-          <w:szCs w:val="28"/>
-        </w:rPr>
-        <w:t xml:space="preserve">1.2. </w:t>
-      </w:r>
-      <w:r>
-        <w:rPr>
-          <w:b/>
-          <w:bCs/>
-          <w:sz w:val="28"/>
-          <w:szCs w:val="28"/>
-        </w:rPr>
-        <w:t>Уточнение требований</w:t>
-      </w:r>
-      <w:r>
-        <w:rPr>
-          <w:b/>
-          <w:bCs/>
-          <w:color w:val="000000"/>
-          <w:sz w:val="28"/>
-          <w:szCs w:val="28"/>
-        </w:rPr>
-        <w:t xml:space="preserve"> </w:t>
-      </w:r>
-      <w:r>
-        <w:rPr>
-          <w:b/>
-          <w:bCs/>
-          <w:color w:val="000000"/>
-          <w:sz w:val="28"/>
-          <w:szCs w:val="28"/>
-        </w:rPr>
-        <w:t>после</w:t>
-      </w:r>
-      <w:r>
-        <w:rPr>
-          <w:b/>
-          <w:bCs/>
-          <w:color w:val="000000"/>
-          <w:sz w:val="28"/>
-          <w:szCs w:val="28"/>
-        </w:rPr>
-        <w:t xml:space="preserve"> сдачи прототипа</w:t>
-      </w:r>
-    </w:p>
-    <w:p>
-      <w:pPr>
-        <w:spacing w:line="360" w:lineRule="auto"/>
-        <w:ind w:firstLine="709"/>
-        <w:rPr>
-          <w:bCs/>
-          <w:sz w:val="28"/>
-          <w:szCs w:val="28"/>
-        </w:rPr>
-      </w:pPr>
-      <w:r>
-        <w:rPr>
-          <w:bCs/>
-          <w:sz w:val="28"/>
-          <w:szCs w:val="28"/>
-        </w:rPr>
-        <w:t xml:space="preserve">После сдачи прототипа 04.07.2019 было </w:t>
-      </w:r>
-      <w:r>
-        <w:rPr>
-          <w:bCs/>
-          <w:sz w:val="28"/>
-          <w:szCs w:val="28"/>
-        </w:rPr>
-        <w:t xml:space="preserve">принято решение отказаться от разделения режимов редактирования графа и работы с анимацией на разных вкладках. Теперь вкладки отсутствуют. Необходимый режим выбирается с помощью нажатия на соответствующую кнопку режима. </w:t>
+          <w:bCs/>
+          <w:sz w:val="28"/>
+          <w:szCs w:val="28"/>
+        </w:rPr>
+        <w:t xml:space="preserve"> диаграмм в отчет.</w:t>
       </w:r>
     </w:p>
     <w:p>
@@ -5841,49 +6121,7 @@
           <w:sz w:val="28"/>
           <w:szCs w:val="28"/>
         </w:rPr>
-        <w:t xml:space="preserve">04.07.2019 — 08.07.2019 — разработка части </w:t>
-      </w:r>
-      <w:r>
-        <w:rPr>
-          <w:sz w:val="28"/>
-          <w:szCs w:val="28"/>
-        </w:rPr>
-        <w:t xml:space="preserve">визуализации, </w:t>
-      </w:r>
-      <w:r>
-        <w:rPr>
-          <w:sz w:val="28"/>
-          <w:szCs w:val="28"/>
-        </w:rPr>
-        <w:t>ответственной за предст</w:t>
-      </w:r>
-      <w:r>
-        <w:rPr>
-          <w:sz w:val="28"/>
-          <w:szCs w:val="28"/>
-        </w:rPr>
-        <w:t>авление графа и редактирование графа; разработка структуры</w:t>
-      </w:r>
-      <w:r>
-        <w:rPr>
-          <w:sz w:val="28"/>
-          <w:szCs w:val="28"/>
-        </w:rPr>
-        <w:t xml:space="preserve"> </w:t>
-      </w:r>
-      <w:r>
-        <w:rPr>
-          <w:sz w:val="28"/>
-          <w:szCs w:val="28"/>
-        </w:rPr>
-        <w:t>проекта и разделение процесса работы по разным классам</w:t>
-      </w:r>
-      <w:r>
-        <w:rPr>
-          <w:sz w:val="28"/>
-          <w:szCs w:val="28"/>
-        </w:rPr>
-        <w:t>.</w:t>
+        <w:t>04.07.2019 — 08.07.2019 — разработка части визуализации, ответственной за представление графа и редактирование графа; разработка структуры проекта и разделение процесса работы по разным классам.</w:t>
       </w:r>
     </w:p>
     <w:p>
@@ -5901,14 +6139,7 @@
           <w:sz w:val="28"/>
           <w:szCs w:val="28"/>
         </w:rPr>
-        <w:t>08.07.2019 —  0?.07.2019 — разработка части реализации, ответственной за считывание графа из файла</w:t>
-      </w:r>
-      <w:r>
-        <w:rPr>
-          <w:sz w:val="28"/>
-          <w:szCs w:val="28"/>
-        </w:rPr>
-        <w:t>, сохранение графа в файл</w:t>
+        <w:t>08.07.2019 —  0?.07.2019 — разработка части реализации, ответственной за считывание графа из файла, сохранение графа в файл</w:t>
       </w:r>
       <w:r>
         <w:rPr>
@@ -5917,8 +6148,6 @@
         </w:rPr>
         <w:t>;</w:t>
       </w:r>
-      <w:bookmarkStart w:id="0" w:name="_GoBack"/>
-      <w:bookmarkEnd w:id="0"/>
       <w:r>
         <w:rPr>
           <w:sz w:val="28"/>
@@ -6034,21 +6263,7 @@
           <w:sz w:val="28"/>
           <w:szCs w:val="28"/>
         </w:rPr>
-        <w:t xml:space="preserve">2. </w:t>
-      </w:r>
-      <w:r>
-        <w:rPr>
-          <w:sz w:val="28"/>
-          <w:szCs w:val="28"/>
-        </w:rPr>
-        <w:t xml:space="preserve">Лящевская </w:t>
-      </w:r>
-      <w:r>
-        <w:rPr>
-          <w:sz w:val="28"/>
-          <w:szCs w:val="28"/>
-        </w:rPr>
-        <w:t>— визуализация.</w:t>
+        <w:t>2. Лящевская — визуализация.</w:t>
       </w:r>
     </w:p>
     <w:p>
@@ -6066,21 +6281,7 @@
           <w:sz w:val="28"/>
           <w:szCs w:val="28"/>
         </w:rPr>
-        <w:t>3.</w:t>
-      </w:r>
-      <w:r>
-        <w:rPr>
-          <w:sz w:val="28"/>
-          <w:szCs w:val="28"/>
-        </w:rPr>
-        <w:t xml:space="preserve"> Лукашев </w:t>
-      </w:r>
-      <w:r>
-        <w:rPr>
-          <w:sz w:val="28"/>
-          <w:szCs w:val="28"/>
-        </w:rPr>
-        <w:t>— архитектура.</w:t>
+        <w:t>3. Лукашев — архитектура.</w:t>
       </w:r>
     </w:p>
     <w:p>
@@ -7448,7 +7649,7 @@
       <w:rPr>
         <w:noProof/>
       </w:rPr>
-      <w:t>9</w:t>
+      <w:t>15</w:t>
     </w:r>
     <w:r>
       <w:fldChar w:fldCharType="end"/>
@@ -9014,6 +9215,7 @@
   <w:style w:type="character" w:default="1" w:styleId="a1">
     <w:name w:val="Default Paragraph Font"/>
     <w:uiPriority w:val="1"/>
+    <w:semiHidden/>
     <w:unhideWhenUsed/>
   </w:style>
   <w:style w:type="table" w:default="1" w:styleId="a2">
@@ -10695,7 +10897,7 @@
 </file>
 
 <file path=customXml/itemProps1.xml><?xml version="1.0" encoding="utf-8"?>
-<ds:datastoreItem xmlns:ds="http://schemas.openxmlformats.org/officeDocument/2006/customXml" ds:itemID="{D872F75C-68F1-4E24-89F2-4F2326BBD5C9}">
+<ds:datastoreItem xmlns:ds="http://schemas.openxmlformats.org/officeDocument/2006/customXml" ds:itemID="{9823966D-955E-4201-8869-D682FCDC76CB}">
   <ds:schemaRefs>
     <ds:schemaRef ds:uri="http://schemas.openxmlformats.org/officeDocument/2006/bibliography"/>
   </ds:schemaRefs>

</xml_diff>

<commit_message>
Listeners out of constructor
</commit_message>
<xml_diff>
--- a/report.docx
+++ b/report.docx
@@ -2109,6 +2109,7 @@
         <w:rPr>
           <w:color w:val="000000"/>
           <w:szCs w:val="28"/>
+          <w:lang w:val="ru-RU"/>
         </w:rPr>
       </w:pPr>
       <w:r>
@@ -2151,6 +2152,74 @@
         <w:t>java</w:t>
       </w:r>
       <w:proofErr w:type="spellEnd"/>
+      <w:r>
+        <w:rPr>
+          <w:color w:val="000000"/>
+          <w:szCs w:val="28"/>
+          <w:lang w:val="ru-RU"/>
+        </w:rPr>
+        <w:t>.</w:t>
+      </w:r>
+      <w:r>
+        <w:rPr>
+          <w:color w:val="000000"/>
+          <w:szCs w:val="28"/>
+          <w:lang w:val="ru-RU"/>
+        </w:rPr>
+        <w:t xml:space="preserve"> Для сборки проекта и организации юнит тестирования </w:t>
+      </w:r>
+      <w:r>
+        <w:rPr>
+          <w:color w:val="000000"/>
+          <w:szCs w:val="28"/>
+          <w:lang w:val="ru-RU"/>
+        </w:rPr>
+        <w:t xml:space="preserve">был использован </w:t>
+      </w:r>
+      <w:proofErr w:type="spellStart"/>
+      <w:r>
+        <w:rPr>
+          <w:color w:val="000000"/>
+          <w:szCs w:val="28"/>
+          <w:lang w:val="ru-RU"/>
+        </w:rPr>
+        <w:t>фреймвоорк</w:t>
+      </w:r>
+      <w:proofErr w:type="spellEnd"/>
+      <w:r>
+        <w:rPr>
+          <w:color w:val="000000"/>
+          <w:szCs w:val="28"/>
+          <w:lang w:val="ru-RU"/>
+        </w:rPr>
+        <w:t xml:space="preserve"> </w:t>
+      </w:r>
+      <w:proofErr w:type="spellStart"/>
+      <w:r>
+        <w:rPr>
+          <w:color w:val="000000"/>
+          <w:szCs w:val="28"/>
+          <w:lang w:val="en-US"/>
+        </w:rPr>
+        <w:t>Intellij</w:t>
+      </w:r>
+      <w:proofErr w:type="spellEnd"/>
+      <w:r>
+        <w:rPr>
+          <w:color w:val="000000"/>
+          <w:szCs w:val="28"/>
+          <w:lang w:val="ru-RU"/>
+        </w:rPr>
+        <w:t xml:space="preserve"> </w:t>
+      </w:r>
+      <w:r>
+        <w:rPr>
+          <w:color w:val="000000"/>
+          <w:szCs w:val="28"/>
+          <w:lang w:val="en-US"/>
+        </w:rPr>
+        <w:t>IDEA</w:t>
+      </w:r>
       <w:r>
         <w:rPr>
           <w:color w:val="000000"/>
@@ -2319,6 +2388,38 @@
           <w:lang w:val="en-US"/>
         </w:rPr>
         <w:t>n the java programming language.</w:t>
+      </w:r>
+      <w:r>
+        <w:rPr>
+          <w:lang w:val="en-US"/>
+        </w:rPr>
+        <w:t xml:space="preserve"> </w:t>
+      </w:r>
+      <w:r>
+        <w:rPr>
+          <w:sz w:val="28"/>
+          <w:szCs w:val="28"/>
+          <w:lang w:val="en-US"/>
+        </w:rPr>
+        <w:t xml:space="preserve">To build the project and organize the unit testing, the </w:t>
+      </w:r>
+      <w:proofErr w:type="spellStart"/>
+      <w:r>
+        <w:rPr>
+          <w:sz w:val="28"/>
+          <w:szCs w:val="28"/>
+          <w:lang w:val="en-US"/>
+        </w:rPr>
+        <w:t>Intellij</w:t>
+      </w:r>
+      <w:proofErr w:type="spellEnd"/>
+      <w:r>
+        <w:rPr>
+          <w:sz w:val="28"/>
+          <w:szCs w:val="28"/>
+          <w:lang w:val="en-US"/>
+        </w:rPr>
+        <w:t xml:space="preserve"> IDEA framework was used.</w:t>
       </w:r>
     </w:p>
     <w:p>
@@ -3936,7 +4037,19 @@
           <w:szCs w:val="28"/>
           <w:lang w:eastAsia="zh-CN"/>
         </w:rPr>
-        <w:t xml:space="preserve">Цель учебной практики – получить практические навыки в визуализации алгоритмов, в разработке графического интерфейса, изучить и получить навыки использования языка программирования </w:t>
+        <w:t>Цель учебной практики – получить практические навыки в визуализации алгоритмов, в разработке графиче</w:t>
+      </w:r>
+      <w:bookmarkStart w:id="0" w:name="_GoBack"/>
+      <w:bookmarkEnd w:id="0"/>
+      <w:r>
+        <w:rPr>
+          <w:color w:val="000000"/>
+          <w:kern w:val="3"/>
+          <w:sz w:val="28"/>
+          <w:szCs w:val="28"/>
+          <w:lang w:eastAsia="zh-CN"/>
+        </w:rPr>
+        <w:t xml:space="preserve">ского интерфейса, изучить и получить навыки использования языка программирования </w:t>
       </w:r>
       <w:r>
         <w:rPr>
@@ -5876,17 +5989,7 @@
           <w:sz w:val="28"/>
           <w:szCs w:val="28"/>
         </w:rPr>
-        <w:t>принято решение отказаться от разделения режимов редактирования графа и работы с анимацией на разных вкладках. Теперь вкладки отсутствуют. Необ</w:t>
-      </w:r>
-      <w:bookmarkStart w:id="0" w:name="_GoBack"/>
-      <w:bookmarkEnd w:id="0"/>
-      <w:r>
-        <w:rPr>
-          <w:bCs/>
-          <w:sz w:val="28"/>
-          <w:szCs w:val="28"/>
-        </w:rPr>
-        <w:t xml:space="preserve">ходимый режим выбирается с помощью нажатия на соответствующую кнопку режима. </w:t>
+        <w:t xml:space="preserve">принято решение отказаться от разделения режимов редактирования графа и работы с анимацией на разных вкладках. Теперь вкладки отсутствуют. Необходимый режим выбирается с помощью нажатия на соответствующую кнопку режима. </w:t>
       </w:r>
     </w:p>
     <w:p>
@@ -7649,7 +7752,7 @@
       <w:rPr>
         <w:noProof/>
       </w:rPr>
-      <w:t>15</w:t>
+      <w:t>6</w:t>
     </w:r>
     <w:r>
       <w:fldChar w:fldCharType="end"/>
@@ -10897,7 +11000,7 @@
 </file>
 
 <file path=customXml/itemProps1.xml><?xml version="1.0" encoding="utf-8"?>
-<ds:datastoreItem xmlns:ds="http://schemas.openxmlformats.org/officeDocument/2006/customXml" ds:itemID="{9823966D-955E-4201-8869-D682FCDC76CB}">
+<ds:datastoreItem xmlns:ds="http://schemas.openxmlformats.org/officeDocument/2006/customXml" ds:itemID="{03878FD5-A0EE-4020-B90C-35146A93DCA5}">
   <ds:schemaRefs>
     <ds:schemaRef ds:uri="http://schemas.openxmlformats.org/officeDocument/2006/bibliography"/>
   </ds:schemaRefs>

</xml_diff>